<commit_message>
Updating readme and req doc for phase 3. no code changes
</commit_message>
<xml_diff>
--- a/docs/CSE687OOD_Project_3.docx
+++ b/docs/CSE687OOD_Project_3.docx
@@ -1,6 +1,6 @@
 
 <file path=word/document.xml><?xml version="1.0" encoding="utf-8"?>
-<w:document xmlns:wpc="http://schemas.microsoft.com/office/word/2010/wordprocessingCanvas" xmlns:cx="http://schemas.microsoft.com/office/drawing/2014/chartex" xmlns:cx1="http://schemas.microsoft.com/office/drawing/2015/9/8/chartex" xmlns:cx2="http://schemas.microsoft.com/office/drawing/2015/10/21/chartex" xmlns:cx3="http://schemas.microsoft.com/office/drawing/2016/5/9/chartex" xmlns:cx4="http://schemas.microsoft.com/office/drawing/2016/5/10/chartex" xmlns:cx5="http://schemas.microsoft.com/office/drawing/2016/5/11/chartex" xmlns:cx6="http://schemas.microsoft.com/office/drawing/2016/5/12/chartex" xmlns:cx7="http://schemas.microsoft.com/office/drawing/2016/5/13/chartex" xmlns:cx8="http://schemas.microsoft.com/office/drawing/2016/5/14/chartex" xmlns:mc="http://schemas.openxmlformats.org/markup-compatibility/2006" xmlns:aink="http://schemas.microsoft.com/office/drawing/2016/ink" xmlns:am3d="http://schemas.microsoft.com/office/drawing/2017/model3d" xmlns:o="urn:schemas-microsoft-com:office:office" xmlns:r="http://schemas.openxmlformats.org/officeDocument/2006/relationships" xmlns:m="http://schemas.openxmlformats.org/officeDocument/2006/math" xmlns:v="urn:schemas-microsoft-com:vml" xmlns:wp14="http://schemas.microsoft.com/office/word/2010/wordprocessingDrawing" xmlns:wp="http://schemas.openxmlformats.org/drawingml/2006/wordprocessingDrawing" xmlns:w10="urn:schemas-microsoft-com:office:word" xmlns:w="http://schemas.openxmlformats.org/wordprocessingml/2006/main" xmlns:w14="http://schemas.microsoft.com/office/word/2010/wordml" xmlns:w15="http://schemas.microsoft.com/office/word/2012/wordml" xmlns:w16cex="http://schemas.microsoft.com/office/word/2018/wordml/cex" xmlns:w16cid="http://schemas.microsoft.com/office/word/2016/wordml/cid" xmlns:w16="http://schemas.microsoft.com/office/word/2018/wordml" xmlns:w16sdtdh="http://schemas.microsoft.com/office/word/2020/wordml/sdtdatahash" xmlns:w16se="http://schemas.microsoft.com/office/word/2015/wordml/symex" xmlns:wpg="http://schemas.microsoft.com/office/word/2010/wordprocessingGroup" xmlns:wpi="http://schemas.microsoft.com/office/word/2010/wordprocessingInk" xmlns:wne="http://schemas.microsoft.com/office/word/2006/wordml" xmlns:wps="http://schemas.microsoft.com/office/word/2010/wordprocessingShape" mc:Ignorable="w14 w15 w16se w16cid w16 w16cex w16sdtdh wp14">
+<w:document xmlns:wpc="http://schemas.microsoft.com/office/word/2010/wordprocessingCanvas" xmlns:cx="http://schemas.microsoft.com/office/drawing/2014/chartex" xmlns:cx1="http://schemas.microsoft.com/office/drawing/2015/9/8/chartex" xmlns:cx2="http://schemas.microsoft.com/office/drawing/2015/10/21/chartex" xmlns:cx3="http://schemas.microsoft.com/office/drawing/2016/5/9/chartex" xmlns:cx4="http://schemas.microsoft.com/office/drawing/2016/5/10/chartex" xmlns:cx5="http://schemas.microsoft.com/office/drawing/2016/5/11/chartex" xmlns:cx6="http://schemas.microsoft.com/office/drawing/2016/5/12/chartex" xmlns:cx7="http://schemas.microsoft.com/office/drawing/2016/5/13/chartex" xmlns:cx8="http://schemas.microsoft.com/office/drawing/2016/5/14/chartex" xmlns:mc="http://schemas.openxmlformats.org/markup-compatibility/2006" xmlns:aink="http://schemas.microsoft.com/office/drawing/2016/ink" xmlns:am3d="http://schemas.microsoft.com/office/drawing/2017/model3d" xmlns:o="urn:schemas-microsoft-com:office:office" xmlns:oel="http://schemas.microsoft.com/office/2019/extlst" xmlns:r="http://schemas.openxmlformats.org/officeDocument/2006/relationships" xmlns:m="http://schemas.openxmlformats.org/officeDocument/2006/math" xmlns:v="urn:schemas-microsoft-com:vml" xmlns:wp14="http://schemas.microsoft.com/office/word/2010/wordprocessingDrawing" xmlns:wp="http://schemas.openxmlformats.org/drawingml/2006/wordprocessingDrawing" xmlns:w10="urn:schemas-microsoft-com:office:word" xmlns:w="http://schemas.openxmlformats.org/wordprocessingml/2006/main" xmlns:w14="http://schemas.microsoft.com/office/word/2010/wordml" xmlns:w15="http://schemas.microsoft.com/office/word/2012/wordml" xmlns:w16cex="http://schemas.microsoft.com/office/word/2018/wordml/cex" xmlns:w16cid="http://schemas.microsoft.com/office/word/2016/wordml/cid" xmlns:w16="http://schemas.microsoft.com/office/word/2018/wordml" xmlns:w16sdtdh="http://schemas.microsoft.com/office/word/2020/wordml/sdtdatahash" xmlns:w16se="http://schemas.microsoft.com/office/word/2015/wordml/symex" xmlns:wpg="http://schemas.microsoft.com/office/word/2010/wordprocessingGroup" xmlns:wpi="http://schemas.microsoft.com/office/word/2010/wordprocessingInk" xmlns:wne="http://schemas.microsoft.com/office/word/2006/wordml" xmlns:wps="http://schemas.microsoft.com/office/word/2010/wordprocessingShape" mc:Ignorable="w14 w15 w16se w16cid w16 w16cex w16sdtdh wp14">
   <w:body>
     <w:p>
       <w:pPr>
@@ -82,7 +82,43 @@
           <w:sz w:val="22"/>
           <w:szCs w:val="22"/>
         </w:rPr>
-        <w:t>In Stage 3, you will be extending your Project 2 solution:</w:t>
+        <w:t xml:space="preserve">In </w:t>
+      </w:r>
+      <w:r>
+        <w:rPr>
+          <w:rFonts w:asciiTheme="minorHAnsi" w:eastAsiaTheme="minorHAnsi" w:hAnsiTheme="minorHAnsi" w:cstheme="minorBidi"/>
+          <w:color w:val="auto"/>
+          <w:sz w:val="22"/>
+          <w:szCs w:val="22"/>
+        </w:rPr>
+        <w:t>Phase</w:t>
+      </w:r>
+      <w:r>
+        <w:rPr>
+          <w:rFonts w:asciiTheme="minorHAnsi" w:eastAsiaTheme="minorHAnsi" w:hAnsiTheme="minorHAnsi" w:cstheme="minorBidi"/>
+          <w:color w:val="auto"/>
+          <w:sz w:val="22"/>
+          <w:szCs w:val="22"/>
+        </w:rPr>
+        <w:t xml:space="preserve"> 3, you will be extending your </w:t>
+      </w:r>
+      <w:r>
+        <w:rPr>
+          <w:rFonts w:asciiTheme="minorHAnsi" w:eastAsiaTheme="minorHAnsi" w:hAnsiTheme="minorHAnsi" w:cstheme="minorBidi"/>
+          <w:color w:val="auto"/>
+          <w:sz w:val="22"/>
+          <w:szCs w:val="22"/>
+        </w:rPr>
+        <w:t>Phase</w:t>
+      </w:r>
+      <w:r>
+        <w:rPr>
+          <w:rFonts w:asciiTheme="minorHAnsi" w:eastAsiaTheme="minorHAnsi" w:hAnsiTheme="minorHAnsi" w:cstheme="minorBidi"/>
+          <w:color w:val="auto"/>
+          <w:sz w:val="22"/>
+          <w:szCs w:val="22"/>
+        </w:rPr>
+        <w:t xml:space="preserve"> 2 solution:</w:t>
       </w:r>
     </w:p>
     <w:p>
@@ -202,7 +238,43 @@
           <w:sz w:val="22"/>
           <w:szCs w:val="22"/>
         </w:rPr>
-        <w:t>The Reducers can be created once all of the mappers are complete.</w:t>
+        <w:t xml:space="preserve">The </w:t>
+      </w:r>
+      <w:r>
+        <w:rPr>
+          <w:rFonts w:asciiTheme="minorHAnsi" w:eastAsiaTheme="minorHAnsi" w:hAnsiTheme="minorHAnsi" w:cstheme="minorBidi"/>
+          <w:color w:val="auto"/>
+          <w:sz w:val="22"/>
+          <w:szCs w:val="22"/>
+        </w:rPr>
+        <w:t>r</w:t>
+      </w:r>
+      <w:r>
+        <w:rPr>
+          <w:rFonts w:asciiTheme="minorHAnsi" w:eastAsiaTheme="minorHAnsi" w:hAnsiTheme="minorHAnsi" w:cstheme="minorBidi"/>
+          <w:color w:val="auto"/>
+          <w:sz w:val="22"/>
+          <w:szCs w:val="22"/>
+        </w:rPr>
+        <w:t xml:space="preserve">educers can be created once all of the </w:t>
+      </w:r>
+      <w:r>
+        <w:rPr>
+          <w:rFonts w:asciiTheme="minorHAnsi" w:eastAsiaTheme="minorHAnsi" w:hAnsiTheme="minorHAnsi" w:cstheme="minorBidi"/>
+          <w:color w:val="auto"/>
+          <w:sz w:val="22"/>
+          <w:szCs w:val="22"/>
+        </w:rPr>
+        <w:t>m</w:t>
+      </w:r>
+      <w:r>
+        <w:rPr>
+          <w:rFonts w:asciiTheme="minorHAnsi" w:eastAsiaTheme="minorHAnsi" w:hAnsiTheme="minorHAnsi" w:cstheme="minorBidi"/>
+          <w:color w:val="auto"/>
+          <w:sz w:val="22"/>
+          <w:szCs w:val="22"/>
+        </w:rPr>
+        <w:t>appers are complete.</w:t>
       </w:r>
     </w:p>
     <w:p>
@@ -526,7 +598,16 @@
           <w:sz w:val="22"/>
           <w:szCs w:val="22"/>
         </w:rPr>
-        <w:t>Although clearly, the mapper process will need to run the mapper function from</w:t>
+        <w:t>T</w:t>
+      </w:r>
+      <w:r>
+        <w:rPr>
+          <w:rFonts w:asciiTheme="minorHAnsi" w:eastAsiaTheme="minorHAnsi" w:hAnsiTheme="minorHAnsi" w:cstheme="minorBidi"/>
+          <w:color w:val="auto"/>
+          <w:sz w:val="22"/>
+          <w:szCs w:val="22"/>
+        </w:rPr>
+        <w:t>he mapper process will need to run the mapper function from</w:t>
       </w:r>
       <w:r>
         <w:rPr>
@@ -572,7 +653,43 @@
           <w:sz w:val="22"/>
           <w:szCs w:val="22"/>
         </w:rPr>
-        <w:t>You may either have a single executable that can do either mapper or reducer</w:t>
+        <w:t xml:space="preserve">You may either have a single executable that can do </w:t>
+      </w:r>
+      <w:r>
+        <w:rPr>
+          <w:rFonts w:asciiTheme="minorHAnsi" w:eastAsiaTheme="minorHAnsi" w:hAnsiTheme="minorHAnsi" w:cstheme="minorBidi"/>
+          <w:color w:val="auto"/>
+          <w:sz w:val="22"/>
+          <w:szCs w:val="22"/>
+        </w:rPr>
+        <w:t>both</w:t>
+      </w:r>
+      <w:r>
+        <w:rPr>
+          <w:rFonts w:asciiTheme="minorHAnsi" w:eastAsiaTheme="minorHAnsi" w:hAnsiTheme="minorHAnsi" w:cstheme="minorBidi"/>
+          <w:color w:val="auto"/>
+          <w:sz w:val="22"/>
+          <w:szCs w:val="22"/>
+        </w:rPr>
+        <w:t xml:space="preserve"> mapper </w:t>
+      </w:r>
+      <w:r>
+        <w:rPr>
+          <w:rFonts w:asciiTheme="minorHAnsi" w:eastAsiaTheme="minorHAnsi" w:hAnsiTheme="minorHAnsi" w:cstheme="minorBidi"/>
+          <w:color w:val="auto"/>
+          <w:sz w:val="22"/>
+          <w:szCs w:val="22"/>
+        </w:rPr>
+        <w:t>and</w:t>
+      </w:r>
+      <w:r>
+        <w:rPr>
+          <w:rFonts w:asciiTheme="minorHAnsi" w:eastAsiaTheme="minorHAnsi" w:hAnsiTheme="minorHAnsi" w:cstheme="minorBidi"/>
+          <w:color w:val="auto"/>
+          <w:sz w:val="22"/>
+          <w:szCs w:val="22"/>
+        </w:rPr>
+        <w:t xml:space="preserve"> reducer</w:t>
       </w:r>
       <w:r>
         <w:rPr>
@@ -654,16 +771,7 @@
           <w:sz w:val="22"/>
           <w:szCs w:val="22"/>
         </w:rPr>
-        <w:t>exit codes from the mappers &amp; reducers to measure success.</w:t>
-      </w:r>
-      <w:r>
-        <w:rPr>
-          <w:rFonts w:asciiTheme="minorHAnsi" w:eastAsiaTheme="minorHAnsi" w:hAnsiTheme="minorHAnsi" w:cstheme="minorBidi"/>
-          <w:color w:val="auto"/>
-          <w:sz w:val="22"/>
-          <w:szCs w:val="22"/>
-        </w:rPr>
-        <w:t xml:space="preserve"> </w:t>
+        <w:t xml:space="preserve">exit codes from the mappers &amp; reducers to measure success. </w:t>
       </w:r>
     </w:p>
     <w:p>
@@ -808,7 +916,7 @@
         <w:t>ou may use</w:t>
       </w:r>
       <w:r>
-        <w:t xml:space="preserve">, </w:t>
+        <w:t xml:space="preserve"> </w:t>
       </w:r>
       <w:r>
         <w:t>Boost unit</w:t>
@@ -839,41 +947,21 @@
       </w:pPr>
       <w:r>
         <w:lastRenderedPageBreak/>
-        <w:t xml:space="preserve">Code formatting &amp; comments should follow Google style guide: </w:t>
+        <w:t>Errors, warnings, info</w:t>
+      </w:r>
+      <w:r>
+        <w:t xml:space="preserve">rmation, fatal errors, etc., will be logged.  </w:t>
+      </w:r>
+      <w:r>
+        <w:t xml:space="preserve">Boost Logging </w:t>
+      </w:r>
+      <w:r>
+        <w:t>can</w:t>
+      </w:r>
+      <w:r>
+        <w:t xml:space="preserve"> be used (</w:t>
       </w:r>
       <w:hyperlink r:id="rId5" w:history="1">
-        <w:r>
-          <w:rPr>
-            <w:rStyle w:val="Hyperlink"/>
-          </w:rPr>
-          <w:t>https://google.github.io/styleguide/cppguide.html</w:t>
-        </w:r>
-      </w:hyperlink>
-    </w:p>
-    <w:p>
-      <w:pPr>
-        <w:pStyle w:val="ListParagraph"/>
-        <w:numPr>
-          <w:ilvl w:val="0"/>
-          <w:numId w:val="30"/>
-        </w:numPr>
-      </w:pPr>
-      <w:r>
-        <w:t>Errors, warnings, info</w:t>
-      </w:r>
-      <w:r>
-        <w:t xml:space="preserve">rmation, fatal errors, etc., will be logged.  </w:t>
-      </w:r>
-      <w:r>
-        <w:t xml:space="preserve">Boost Logging </w:t>
-      </w:r>
-      <w:r>
-        <w:t>can</w:t>
-      </w:r>
-      <w:r>
-        <w:t xml:space="preserve"> be used (</w:t>
-      </w:r>
-      <w:hyperlink r:id="rId6" w:history="1">
         <w:r>
           <w:rPr>
             <w:rStyle w:val="Hyperlink"/>
@@ -1055,7 +1143,7 @@
 </file>
 
 <file path=word/numbering.xml><?xml version="1.0" encoding="utf-8"?>
-<w:numbering xmlns:wpc="http://schemas.microsoft.com/office/word/2010/wordprocessingCanvas" xmlns:cx="http://schemas.microsoft.com/office/drawing/2014/chartex" xmlns:cx1="http://schemas.microsoft.com/office/drawing/2015/9/8/chartex" xmlns:cx2="http://schemas.microsoft.com/office/drawing/2015/10/21/chartex" xmlns:cx3="http://schemas.microsoft.com/office/drawing/2016/5/9/chartex" xmlns:cx4="http://schemas.microsoft.com/office/drawing/2016/5/10/chartex" xmlns:cx5="http://schemas.microsoft.com/office/drawing/2016/5/11/chartex" xmlns:cx6="http://schemas.microsoft.com/office/drawing/2016/5/12/chartex" xmlns:cx7="http://schemas.microsoft.com/office/drawing/2016/5/13/chartex" xmlns:cx8="http://schemas.microsoft.com/office/drawing/2016/5/14/chartex" xmlns:mc="http://schemas.openxmlformats.org/markup-compatibility/2006" xmlns:aink="http://schemas.microsoft.com/office/drawing/2016/ink" xmlns:am3d="http://schemas.microsoft.com/office/drawing/2017/model3d" xmlns:o="urn:schemas-microsoft-com:office:office" xmlns:r="http://schemas.openxmlformats.org/officeDocument/2006/relationships" xmlns:m="http://schemas.openxmlformats.org/officeDocument/2006/math" xmlns:v="urn:schemas-microsoft-com:vml" xmlns:wp14="http://schemas.microsoft.com/office/word/2010/wordprocessingDrawing" xmlns:wp="http://schemas.openxmlformats.org/drawingml/2006/wordprocessingDrawing" xmlns:w10="urn:schemas-microsoft-com:office:word" xmlns:w="http://schemas.openxmlformats.org/wordprocessingml/2006/main" xmlns:w14="http://schemas.microsoft.com/office/word/2010/wordml" xmlns:w15="http://schemas.microsoft.com/office/word/2012/wordml" xmlns:w16cex="http://schemas.microsoft.com/office/word/2018/wordml/cex" xmlns:w16cid="http://schemas.microsoft.com/office/word/2016/wordml/cid" xmlns:w16="http://schemas.microsoft.com/office/word/2018/wordml" xmlns:w16sdtdh="http://schemas.microsoft.com/office/word/2020/wordml/sdtdatahash" xmlns:w16se="http://schemas.microsoft.com/office/word/2015/wordml/symex" xmlns:wpg="http://schemas.microsoft.com/office/word/2010/wordprocessingGroup" xmlns:wpi="http://schemas.microsoft.com/office/word/2010/wordprocessingInk" xmlns:wne="http://schemas.microsoft.com/office/word/2006/wordml" xmlns:wps="http://schemas.microsoft.com/office/word/2010/wordprocessingShape" mc:Ignorable="w14 w15 w16se w16cid w16 w16cex w16sdtdh wp14">
+<w:numbering xmlns:wpc="http://schemas.microsoft.com/office/word/2010/wordprocessingCanvas" xmlns:cx="http://schemas.microsoft.com/office/drawing/2014/chartex" xmlns:cx1="http://schemas.microsoft.com/office/drawing/2015/9/8/chartex" xmlns:cx2="http://schemas.microsoft.com/office/drawing/2015/10/21/chartex" xmlns:cx3="http://schemas.microsoft.com/office/drawing/2016/5/9/chartex" xmlns:cx4="http://schemas.microsoft.com/office/drawing/2016/5/10/chartex" xmlns:cx5="http://schemas.microsoft.com/office/drawing/2016/5/11/chartex" xmlns:cx6="http://schemas.microsoft.com/office/drawing/2016/5/12/chartex" xmlns:cx7="http://schemas.microsoft.com/office/drawing/2016/5/13/chartex" xmlns:cx8="http://schemas.microsoft.com/office/drawing/2016/5/14/chartex" xmlns:mc="http://schemas.openxmlformats.org/markup-compatibility/2006" xmlns:aink="http://schemas.microsoft.com/office/drawing/2016/ink" xmlns:am3d="http://schemas.microsoft.com/office/drawing/2017/model3d" xmlns:o="urn:schemas-microsoft-com:office:office" xmlns:oel="http://schemas.microsoft.com/office/2019/extlst" xmlns:r="http://schemas.openxmlformats.org/officeDocument/2006/relationships" xmlns:m="http://schemas.openxmlformats.org/officeDocument/2006/math" xmlns:v="urn:schemas-microsoft-com:vml" xmlns:wp14="http://schemas.microsoft.com/office/word/2010/wordprocessingDrawing" xmlns:wp="http://schemas.openxmlformats.org/drawingml/2006/wordprocessingDrawing" xmlns:w10="urn:schemas-microsoft-com:office:word" xmlns:w="http://schemas.openxmlformats.org/wordprocessingml/2006/main" xmlns:w14="http://schemas.microsoft.com/office/word/2010/wordml" xmlns:w15="http://schemas.microsoft.com/office/word/2012/wordml" xmlns:w16cex="http://schemas.microsoft.com/office/word/2018/wordml/cex" xmlns:w16cid="http://schemas.microsoft.com/office/word/2016/wordml/cid" xmlns:w16="http://schemas.microsoft.com/office/word/2018/wordml" xmlns:w16sdtdh="http://schemas.microsoft.com/office/word/2020/wordml/sdtdatahash" xmlns:w16se="http://schemas.microsoft.com/office/word/2015/wordml/symex" xmlns:wpg="http://schemas.microsoft.com/office/word/2010/wordprocessingGroup" xmlns:wpi="http://schemas.microsoft.com/office/word/2010/wordprocessingInk" xmlns:wne="http://schemas.microsoft.com/office/word/2006/wordml" xmlns:wps="http://schemas.microsoft.com/office/word/2010/wordprocessingShape" mc:Ignorable="w14 w15 w16se w16cid w16 w16cex w16sdtdh wp14">
   <w:abstractNum w:abstractNumId="0" w15:restartNumberingAfterBreak="0">
     <w:nsid w:val="02CF7FC4"/>
     <w:multiLevelType w:val="multilevel"/>

</xml_diff>